<commit_message>
Bachelor improvement. Implementation part. Pictures, tables
</commit_message>
<xml_diff>
--- a/LukasKratochvil_FulltextSearch_Optimization.docx
+++ b/LukasKratochvil_FulltextSearch_Optimization.docx
@@ -24,12 +24,14 @@
         <w:textAlignment w:val="auto"/>
         <w:outlineLvl w:val="9"/>
         <w:rPr>
-          <w:rFonts w:hint="default"/>
-          <w:lang w:val="en-US"/>
-        </w:rPr>
-      </w:pPr>
-      <w:bookmarkStart w:id="0" w:name="_GoBack"/>
-      <w:bookmarkEnd w:id="0"/>
+          <w:rFonts w:hint="default" w:ascii="Calibri" w:hAnsi="Calibri" w:cs="Calibri"/>
+          <w:b/>
+          <w:bCs/>
+          <w:sz w:val="24"/>
+          <w:szCs w:val="24"/>
+          <w:lang w:val="en-US"/>
+        </w:rPr>
+      </w:pPr>
       <w:r>
         <w:rPr>
           <w:rFonts w:hint="default"/>
@@ -52,13 +54,46 @@
         <w:jc w:val="both"/>
         <w:rPr>
           <w:rFonts w:hint="default" w:ascii="Calibri" w:hAnsi="Calibri" w:cs="Calibri"/>
-          <w:b/>
-          <w:bCs/>
+          <w:b w:val="0"/>
+          <w:bCs w:val="0"/>
           <w:sz w:val="24"/>
           <w:szCs w:val="24"/>
-          <w:lang w:val="en-US"/>
-        </w:rPr>
-      </w:pPr>
+          <w:lang w:val="cs-CZ"/>
+        </w:rPr>
+      </w:pPr>
+      <w:r>
+        <w:rPr>
+          <w:rFonts w:hint="default" w:ascii="Calibri" w:hAnsi="Calibri" w:cs="Calibri"/>
+          <w:b w:val="0"/>
+          <w:bCs w:val="0"/>
+          <w:sz w:val="24"/>
+          <w:szCs w:val="24"/>
+          <w:lang w:val="cs-CZ"/>
+        </w:rPr>
+        <w:t xml:space="preserve">Tato práce se zabývá problematikou </w:t>
+      </w:r>
+      <w:r>
+        <w:rPr>
+          <w:rFonts w:hint="default" w:ascii="Calibri" w:hAnsi="Calibri" w:cs="Calibri"/>
+          <w:b w:val="0"/>
+          <w:bCs w:val="0"/>
+          <w:sz w:val="24"/>
+          <w:szCs w:val="24"/>
+          <w:lang w:val="en-US"/>
+        </w:rPr>
+        <w:t xml:space="preserve">optimalizace </w:t>
+      </w:r>
+      <w:r>
+        <w:rPr>
+          <w:rFonts w:hint="default" w:ascii="Calibri" w:hAnsi="Calibri" w:cs="Calibri"/>
+          <w:b w:val="0"/>
+          <w:bCs w:val="0"/>
+          <w:sz w:val="24"/>
+          <w:szCs w:val="24"/>
+          <w:lang w:val="cs-CZ"/>
+        </w:rPr>
+        <w:t xml:space="preserve">fulltextového vyhledávání pro případ vyhledávání v dokumentaci a kódu. V textu je, mimo jiné, také popsáno, jak se fulltextově vyhledávalo v minulosti a jaké přístupy se využívají dnes. V co nejsrozumitelnější podobě jsou zde popsány jednotlivé frameworky, které se v současnosti využívají. Více je pak specifikována a rozebrána knihovna Apache Lucene, kterou jako svůj základ tyto frameworky využívají. V hlavní části se tato práce věnuje obecnému nasazení technologie na produkční prostředí a jaké způsoby lze využít pro optimalizaci vyhledávání v dané oblasti. Na základě obsahu této práce by měl být každý, kdo se chce informovat o současných technologiích v oblasti fulltextového vyhledávání nebo si neví rady s výběrem té správné technologie,  schopen pro svůj současný nebo budoucí projekt vybrat tu nejlepší technologii a měl by být schopen ji implementovat a optimalizovat pro svůj projekt. Pro mé účely se ale nejvíce hodil framework Elasticsearch, který bude v práci mnohokrát zmiňován a spousta věcí je vysvětlována právě na něm.  </w:t>
+      </w:r>
     </w:p>
     <w:p>
       <w:pPr>
@@ -74,46 +109,35 @@
         <w:jc w:val="both"/>
         <w:rPr>
           <w:rFonts w:hint="default" w:ascii="Calibri" w:hAnsi="Calibri" w:cs="Calibri"/>
-          <w:b w:val="0"/>
-          <w:bCs w:val="0"/>
+          <w:b/>
+          <w:bCs/>
           <w:sz w:val="24"/>
           <w:szCs w:val="24"/>
           <w:lang w:val="cs-CZ"/>
         </w:rPr>
       </w:pPr>
-      <w:r>
-        <w:rPr>
-          <w:rFonts w:hint="default" w:ascii="Calibri" w:hAnsi="Calibri" w:cs="Calibri"/>
-          <w:b w:val="0"/>
-          <w:bCs w:val="0"/>
+    </w:p>
+    <w:p>
+      <w:pPr>
+        <w:pStyle w:val="25"/>
+        <w:widowControl/>
+        <w:numPr>
+          <w:ilvl w:val="0"/>
+          <w:numId w:val="0"/>
+        </w:numPr>
+        <w:bidi w:val="0"/>
+        <w:spacing w:before="0" w:after="160" w:line="360" w:lineRule="auto"/>
+        <w:contextualSpacing/>
+        <w:jc w:val="both"/>
+        <w:rPr>
+          <w:rFonts w:hint="default" w:ascii="Calibri" w:hAnsi="Calibri" w:cs="Calibri"/>
+          <w:b/>
+          <w:bCs/>
           <w:sz w:val="24"/>
           <w:szCs w:val="24"/>
-          <w:lang w:val="cs-CZ"/>
-        </w:rPr>
-        <w:t xml:space="preserve">Tato práce se zabývá problematikou </w:t>
-      </w:r>
-      <w:r>
-        <w:rPr>
-          <w:rFonts w:hint="default" w:ascii="Calibri" w:hAnsi="Calibri" w:cs="Calibri"/>
-          <w:b w:val="0"/>
-          <w:bCs w:val="0"/>
-          <w:sz w:val="24"/>
-          <w:szCs w:val="24"/>
-          <w:lang w:val="en-US"/>
-        </w:rPr>
-        <w:t xml:space="preserve">optimalizace </w:t>
-      </w:r>
-      <w:r>
-        <w:rPr>
-          <w:rFonts w:hint="default" w:ascii="Calibri" w:hAnsi="Calibri" w:cs="Calibri"/>
-          <w:b w:val="0"/>
-          <w:bCs w:val="0"/>
-          <w:sz w:val="24"/>
-          <w:szCs w:val="24"/>
-          <w:lang w:val="cs-CZ"/>
-        </w:rPr>
-        <w:t xml:space="preserve">fulltextového vyhledávání pro případ vyhledávání v dokumentaci a kódu. V textu je, mimo jiné, také popsáno, jak se fulltextově vyhledávalo v minulosti a jaké přístupy se využívají dnes. V co nejsrozumitelnější podobě jsou zde popsány jednotlivé frameworky, které se v současnosti využívají. Více je pak specifikována a rozebrána knihovna Apache Lucene, kterou jako svůj základ tyto frameworky využívají. V hlavní části se tato práce věnuje obecnému nasazení technologie na produkční prostředí a jaké způsoby lze využít pro optimalizaci vyhledávání v dané oblasti. Na základě obsahu této práce by měl být každý, kdo se chce informovat o současných technologiích v oblasti fulltextového vyhledávání nebo si neví rady s výběrem té správné technologie,  schopen pro svůj současný nebo budoucí projekt vybrat tu nejlepší technologii a měl by být schopen ji implementovat a optimalizovat pro svůj projekt. Pro mé účely se ale nejvíce hodil framework Elasticsearch, který bude v práci mnohokrát zmiňován a spousta věcí je vysvětlována právě na něm.  </w:t>
-      </w:r>
+          <w:lang w:val="en-US"/>
+        </w:rPr>
+      </w:pPr>
     </w:p>
     <w:p>
       <w:pPr>
@@ -438,48 +462,6 @@
           <w:szCs w:val="22"/>
         </w:rPr>
       </w:pPr>
-    </w:p>
-    <w:p>
-      <w:pPr>
-        <w:keepNext w:val="0"/>
-        <w:keepLines w:val="0"/>
-        <w:pageBreakBefore w:val="0"/>
-        <w:widowControl/>
-        <w:kinsoku/>
-        <w:wordWrap/>
-        <w:overflowPunct/>
-        <w:topLinePunct w:val="0"/>
-        <w:autoSpaceDE/>
-        <w:autoSpaceDN/>
-        <w:bidi w:val="0"/>
-        <w:adjustRightInd/>
-        <w:snapToGrid/>
-        <w:spacing w:before="0" w:after="160" w:line="360" w:lineRule="auto"/>
-        <w:ind w:left="0" w:leftChars="0" w:right="0" w:rightChars="0" w:firstLine="0" w:firstLineChars="0"/>
-        <w:jc w:val="both"/>
-        <w:textAlignment w:val="auto"/>
-        <w:outlineLvl w:val="9"/>
-        <w:rPr>
-          <w:rFonts w:hint="default" w:ascii="Calibri" w:hAnsi="Calibri" w:cs="Calibri"/>
-          <w:sz w:val="22"/>
-          <w:szCs w:val="22"/>
-        </w:rPr>
-      </w:pPr>
-    </w:p>
-    <w:p>
-      <w:pPr>
-        <w:pStyle w:val="27"/>
-        <w:ind w:left="0" w:leftChars="0" w:firstLine="0" w:firstLineChars="0"/>
-        <w:rPr>
-          <w:rFonts w:hint="default"/>
-        </w:rPr>
-      </w:pPr>
-      <w:r>
-        <w:rPr>
-          <w:rFonts w:hint="default"/>
-        </w:rPr>
-        <w:t>Osnova:</w:t>
-      </w:r>
     </w:p>
     <w:p>
       <w:pPr>
@@ -504,20 +486,19 @@
         <w:outlineLvl w:val="9"/>
         <w:rPr>
           <w:rFonts w:hint="default"/>
-        </w:rPr>
-      </w:pPr>
-      <w:r>
-        <w:rPr>
-          <w:rFonts w:hint="default"/>
-        </w:rPr>
-        <w:t>Úvod do současného světa internet</w:t>
-      </w:r>
-      <w:r>
-        <w:rPr>
-          <w:rFonts w:hint="default"/>
-          <w:lang w:val="cs-CZ"/>
-        </w:rPr>
-        <w:t>u</w:t>
+          <w:b/>
+          <w:bCs/>
+          <w:lang w:val="cs-CZ"/>
+        </w:rPr>
+      </w:pPr>
+      <w:r>
+        <w:rPr>
+          <w:rFonts w:hint="default"/>
+          <w:b/>
+          <w:bCs/>
+          <w:lang w:val="cs-CZ"/>
+        </w:rPr>
+        <w:t>Obsah</w:t>
       </w:r>
     </w:p>
     <w:p>
@@ -543,14 +524,11 @@
         <w:outlineLvl w:val="9"/>
         <w:rPr>
           <w:rFonts w:hint="default"/>
-        </w:rPr>
-      </w:pPr>
-      <w:r>
-        <w:rPr>
-          <w:rFonts w:hint="default"/>
-        </w:rPr>
-        <w:t>Co je to fulltextové vyhledávání a k čemu slouží</w:t>
-      </w:r>
+          <w:b/>
+          <w:bCs/>
+          <w:lang w:val="cs-CZ"/>
+        </w:rPr>
+      </w:pPr>
     </w:p>
     <w:p>
       <w:pPr>
@@ -581,7 +559,14 @@
         <w:rPr>
           <w:rFonts w:hint="default"/>
         </w:rPr>
-        <w:t>Vyhledávací algoritmy</w:t>
+        <w:t>Úvod do současného světa internet</w:t>
+      </w:r>
+      <w:r>
+        <w:rPr>
+          <w:rFonts w:hint="default"/>
+          <w:lang w:val="cs-CZ"/>
+        </w:rPr>
+        <w:t>u</w:t>
       </w:r>
     </w:p>
     <w:p>
@@ -607,21 +592,13 @@
         <w:outlineLvl w:val="9"/>
         <w:rPr>
           <w:rFonts w:hint="default"/>
-          <w:lang w:val="en-US"/>
-        </w:rPr>
-      </w:pPr>
-      <w:r>
-        <w:rPr>
-          <w:rFonts w:hint="default"/>
-          <w:lang w:val="en-US"/>
-        </w:rPr>
-        <w:tab/>
-      </w:r>
-      <w:r>
-        <w:rPr>
-          <w:rFonts w:hint="default"/>
-        </w:rPr>
-        <w:t>Brute Force Algoritmus (Naivní algoritmus)</w:t>
+        </w:rPr>
+      </w:pPr>
+      <w:r>
+        <w:rPr>
+          <w:rFonts w:hint="default"/>
+        </w:rPr>
+        <w:t>Co je to fulltextové vyhledávání a k čemu slouží</w:t>
       </w:r>
     </w:p>
     <w:p>
@@ -647,22 +624,13 @@
         <w:outlineLvl w:val="9"/>
         <w:rPr>
           <w:rFonts w:hint="default"/>
-          <w:lang w:val="cs-CZ"/>
-        </w:rPr>
-      </w:pPr>
-      <w:r>
-        <w:rPr>
-          <w:rFonts w:hint="default"/>
-          <w:lang w:val="cs-CZ"/>
-        </w:rPr>
-        <w:tab/>
-      </w:r>
-      <w:r>
-        <w:rPr>
-          <w:rFonts w:hint="default"/>
-          <w:lang w:val="cs-CZ"/>
-        </w:rPr>
-        <w:t>Boyer-Moor Algoritmus</w:t>
+        </w:rPr>
+      </w:pPr>
+      <w:r>
+        <w:rPr>
+          <w:rFonts w:hint="default"/>
+        </w:rPr>
+        <w:t>Vyhledávací algoritmy</w:t>
       </w:r>
     </w:p>
     <w:p>
@@ -688,22 +656,21 @@
         <w:outlineLvl w:val="9"/>
         <w:rPr>
           <w:rFonts w:hint="default"/>
-          <w:lang w:val="cs-CZ"/>
-        </w:rPr>
-      </w:pPr>
-      <w:r>
-        <w:rPr>
-          <w:rFonts w:hint="default"/>
-          <w:lang w:val="cs-CZ"/>
+          <w:lang w:val="en-US"/>
+        </w:rPr>
+      </w:pPr>
+      <w:r>
+        <w:rPr>
+          <w:rFonts w:hint="default"/>
+          <w:lang w:val="en-US"/>
         </w:rPr>
         <w:tab/>
       </w:r>
       <w:r>
         <w:rPr>
           <w:rFonts w:hint="default"/>
-          <w:lang w:val="cs-CZ"/>
-        </w:rPr>
-        <w:t>Rabin-Karp Algoritmus</w:t>
+        </w:rPr>
+        <w:t>Brute Force Algoritmus (Naivní algoritmus)</w:t>
       </w:r>
     </w:p>
     <w:p>
@@ -735,16 +702,16 @@
       <w:r>
         <w:rPr>
           <w:rFonts w:hint="default"/>
-          <w:lang w:val="en-US"/>
+          <w:lang w:val="cs-CZ"/>
         </w:rPr>
         <w:tab/>
       </w:r>
       <w:r>
         <w:rPr>
           <w:rFonts w:hint="default"/>
-          <w:lang w:val="en-US"/>
-        </w:rPr>
-        <w:t>Fragmentacni Algoritmus</w:t>
+          <w:lang w:val="cs-CZ"/>
+        </w:rPr>
+        <w:t>Boyer-Moor Algoritmus</w:t>
       </w:r>
     </w:p>
     <w:p>
@@ -778,13 +745,6 @@
           <w:rFonts w:hint="default"/>
           <w:lang w:val="cs-CZ"/>
         </w:rPr>
-        <w:t>Dotazy</w:t>
-      </w:r>
-      <w:r>
-        <w:rPr>
-          <w:rFonts w:hint="default"/>
-          <w:lang w:val="cs-CZ"/>
-        </w:rPr>
         <w:tab/>
       </w:r>
       <w:r>
@@ -792,7 +752,7 @@
           <w:rFonts w:hint="default"/>
           <w:lang w:val="cs-CZ"/>
         </w:rPr>
-        <w:tab/>
+        <w:t>Rabin-Karp Algoritmus</w:t>
       </w:r>
     </w:p>
     <w:p>
@@ -824,16 +784,16 @@
       <w:r>
         <w:rPr>
           <w:rFonts w:hint="default"/>
-          <w:lang w:val="cs-CZ"/>
+          <w:lang w:val="en-US"/>
         </w:rPr>
         <w:tab/>
       </w:r>
       <w:r>
         <w:rPr>
           <w:rFonts w:hint="default"/>
-          <w:lang w:val="cs-CZ"/>
-        </w:rPr>
-        <w:t>Optimalizace</w:t>
+          <w:lang w:val="en-US"/>
+        </w:rPr>
+        <w:t>Fragmentacni Algoritmus</w:t>
       </w:r>
     </w:p>
     <w:p>
@@ -867,6 +827,13 @@
           <w:rFonts w:hint="default"/>
           <w:lang w:val="cs-CZ"/>
         </w:rPr>
+        <w:t>Dotazy</w:t>
+      </w:r>
+      <w:r>
+        <w:rPr>
+          <w:rFonts w:hint="default"/>
+          <w:lang w:val="cs-CZ"/>
+        </w:rPr>
         <w:tab/>
       </w:r>
       <w:r>
@@ -875,13 +842,6 @@
           <w:lang w:val="cs-CZ"/>
         </w:rPr>
         <w:tab/>
-      </w:r>
-      <w:r>
-        <w:rPr>
-          <w:rFonts w:hint="default"/>
-          <w:lang w:val="cs-CZ"/>
-        </w:rPr>
-        <w:t>Indexovací fáze</w:t>
       </w:r>
     </w:p>
     <w:p>
@@ -922,14 +882,7 @@
           <w:rFonts w:hint="default"/>
           <w:lang w:val="cs-CZ"/>
         </w:rPr>
-        <w:tab/>
-      </w:r>
-      <w:r>
-        <w:rPr>
-          <w:rFonts w:hint="default"/>
-          <w:lang w:val="cs-CZ"/>
-        </w:rPr>
-        <w:t>Vyhledávací fáze</w:t>
+        <w:t>Optimalizace</w:t>
       </w:r>
     </w:p>
     <w:p>
@@ -970,7 +923,14 @@
           <w:rFonts w:hint="default"/>
           <w:lang w:val="cs-CZ"/>
         </w:rPr>
-        <w:t>Regulární výrazy</w:t>
+        <w:tab/>
+      </w:r>
+      <w:r>
+        <w:rPr>
+          <w:rFonts w:hint="default"/>
+          <w:lang w:val="cs-CZ"/>
+        </w:rPr>
+        <w:t>Indexovací fáze</w:t>
       </w:r>
     </w:p>
     <w:p>
@@ -1011,14 +971,14 @@
           <w:rFonts w:hint="default"/>
           <w:lang w:val="cs-CZ"/>
         </w:rPr>
-        <w:t>Sugesce</w:t>
-      </w:r>
-      <w:r>
-        <w:rPr>
-          <w:rFonts w:hint="default"/>
-          <w:lang w:val="cs-CZ"/>
-        </w:rPr>
         <w:tab/>
+      </w:r>
+      <w:r>
+        <w:rPr>
+          <w:rFonts w:hint="default"/>
+          <w:lang w:val="cs-CZ"/>
+        </w:rPr>
+        <w:t>Vyhledávací fáze</w:t>
       </w:r>
     </w:p>
     <w:p>
@@ -1059,7 +1019,7 @@
           <w:rFonts w:hint="default"/>
           <w:lang w:val="cs-CZ"/>
         </w:rPr>
-        <w:t>Synonyma</w:t>
+        <w:t>Regulární výrazy</w:t>
       </w:r>
     </w:p>
     <w:p>
@@ -1100,7 +1060,14 @@
           <w:rFonts w:hint="default"/>
           <w:lang w:val="cs-CZ"/>
         </w:rPr>
-        <w:t>Strojové učení</w:t>
+        <w:t>Sugesce</w:t>
+      </w:r>
+      <w:r>
+        <w:rPr>
+          <w:rFonts w:hint="default"/>
+          <w:lang w:val="cs-CZ"/>
+        </w:rPr>
+        <w:tab/>
       </w:r>
     </w:p>
     <w:p>
@@ -1134,7 +1101,14 @@
           <w:rFonts w:hint="default"/>
           <w:lang w:val="cs-CZ"/>
         </w:rPr>
-        <w:t>Technologie fulltextového vyhledávání</w:t>
+        <w:tab/>
+      </w:r>
+      <w:r>
+        <w:rPr>
+          <w:rFonts w:hint="default"/>
+          <w:lang w:val="cs-CZ"/>
+        </w:rPr>
+        <w:t>Synonyma</w:t>
       </w:r>
     </w:p>
     <w:p>
@@ -1160,7 +1134,7 @@
         <w:outlineLvl w:val="9"/>
         <w:rPr>
           <w:rFonts w:hint="default"/>
-          <w:lang w:val="en-US"/>
+          <w:lang w:val="cs-CZ"/>
         </w:rPr>
       </w:pPr>
       <w:r>
@@ -1173,9 +1147,9 @@
       <w:r>
         <w:rPr>
           <w:rFonts w:hint="default"/>
-          <w:lang w:val="en-US"/>
-        </w:rPr>
-        <w:t>Apache Lucene</w:t>
+          <w:lang w:val="cs-CZ"/>
+        </w:rPr>
+        <w:t>Strojové učení</w:t>
       </w:r>
     </w:p>
     <w:p>
@@ -1201,16 +1175,15 @@
         <w:outlineLvl w:val="9"/>
         <w:rPr>
           <w:rFonts w:hint="default"/>
-          <w:lang w:val="en-US"/>
-        </w:rPr>
-      </w:pPr>
-      <w:r>
-        <w:rPr>
-          <w:rFonts w:hint="default"/>
-          <w:lang w:val="cs-CZ"/>
-        </w:rPr>
-        <w:tab/>
-        <w:t>Výběr technologie</w:t>
+          <w:lang w:val="cs-CZ"/>
+        </w:rPr>
+      </w:pPr>
+      <w:r>
+        <w:rPr>
+          <w:rFonts w:hint="default"/>
+          <w:lang w:val="cs-CZ"/>
+        </w:rPr>
+        <w:t>Technologie fulltextového vyhledávání</w:t>
       </w:r>
     </w:p>
     <w:p>
@@ -1242,16 +1215,16 @@
       <w:r>
         <w:rPr>
           <w:rFonts w:hint="default"/>
-          <w:lang w:val="en-US"/>
-        </w:rPr>
-        <w:t>ElasticSearch</w:t>
-      </w:r>
-      <w:r>
-        <w:rPr>
-          <w:rFonts w:hint="default"/>
-          <w:lang w:val="en-US"/>
+          <w:lang w:val="cs-CZ"/>
         </w:rPr>
         <w:tab/>
+      </w:r>
+      <w:r>
+        <w:rPr>
+          <w:rFonts w:hint="default"/>
+          <w:lang w:val="en-US"/>
+        </w:rPr>
+        <w:t>Apache Lucene</w:t>
       </w:r>
     </w:p>
     <w:p>
@@ -1277,7 +1250,7 @@
         <w:outlineLvl w:val="9"/>
         <w:rPr>
           <w:rFonts w:hint="default"/>
-          <w:lang w:val="cs-CZ"/>
+          <w:lang w:val="en-US"/>
         </w:rPr>
       </w:pPr>
       <w:r>
@@ -1286,7 +1259,13 @@
           <w:lang w:val="cs-CZ"/>
         </w:rPr>
         <w:tab/>
-        <w:t>Cluster mamagement - Zen Discovery</w:t>
+      </w:r>
+      <w:r>
+        <w:rPr>
+          <w:rFonts w:hint="default"/>
+          <w:lang w:val="cs-CZ"/>
+        </w:rPr>
+        <w:t>Výběr technologie</w:t>
       </w:r>
     </w:p>
     <w:p>
@@ -1312,21 +1291,15 @@
         <w:outlineLvl w:val="9"/>
         <w:rPr>
           <w:rFonts w:hint="default"/>
-        </w:rPr>
-      </w:pPr>
-      <w:r>
-        <w:rPr>
-          <w:rFonts w:hint="default"/>
-          <w:lang w:val="en-US"/>
-        </w:rPr>
-        <w:tab/>
-      </w:r>
-      <w:r>
-        <w:rPr>
-          <w:rFonts w:hint="default"/>
-          <w:lang w:val="en-US"/>
-        </w:rPr>
-        <w:t>Uzel</w:t>
+          <w:lang w:val="en-US"/>
+        </w:rPr>
+      </w:pPr>
+      <w:r>
+        <w:rPr>
+          <w:rFonts w:hint="default"/>
+          <w:lang w:val="en-US"/>
+        </w:rPr>
+        <w:t>ElasticSearch</w:t>
       </w:r>
       <w:r>
         <w:rPr>
@@ -1359,21 +1332,22 @@
         <w:outlineLvl w:val="9"/>
         <w:rPr>
           <w:rFonts w:hint="default"/>
-        </w:rPr>
-      </w:pPr>
-      <w:r>
-        <w:rPr>
-          <w:rFonts w:hint="default"/>
-          <w:lang w:val="en-US"/>
+          <w:lang w:val="cs-CZ"/>
+        </w:rPr>
+      </w:pPr>
+      <w:r>
+        <w:rPr>
+          <w:rFonts w:hint="default"/>
+          <w:lang w:val="cs-CZ"/>
         </w:rPr>
         <w:tab/>
       </w:r>
       <w:r>
         <w:rPr>
           <w:rFonts w:hint="default"/>
-          <w:lang w:val="en-US"/>
-        </w:rPr>
-        <w:t>Cluster</w:t>
+          <w:lang w:val="cs-CZ"/>
+        </w:rPr>
+        <w:t>Cluster mamagement - Zen Discovery</w:t>
       </w:r>
     </w:p>
     <w:p>
@@ -1413,7 +1387,14 @@
           <w:rFonts w:hint="default"/>
           <w:lang w:val="en-US"/>
         </w:rPr>
-        <w:t>Fragment</w:t>
+        <w:t>Uzel</w:t>
+      </w:r>
+      <w:r>
+        <w:rPr>
+          <w:rFonts w:hint="default"/>
+          <w:lang w:val="en-US"/>
+        </w:rPr>
+        <w:tab/>
       </w:r>
     </w:p>
     <w:p>
@@ -1439,7 +1420,6 @@
         <w:outlineLvl w:val="9"/>
         <w:rPr>
           <w:rFonts w:hint="default"/>
-          <w:lang w:val="cs-CZ"/>
         </w:rPr>
       </w:pPr>
       <w:r>
@@ -1452,9 +1432,9 @@
       <w:r>
         <w:rPr>
           <w:rFonts w:hint="default"/>
-          <w:lang w:val="cs-CZ"/>
-        </w:rPr>
-        <w:t>Ukládání dat</w:t>
+          <w:lang w:val="en-US"/>
+        </w:rPr>
+        <w:t>Cluster</w:t>
       </w:r>
     </w:p>
     <w:p>
@@ -1480,24 +1460,21 @@
         <w:outlineLvl w:val="9"/>
         <w:rPr>
           <w:rFonts w:hint="default"/>
-          <w:lang w:val="cs-CZ"/>
-        </w:rPr>
-      </w:pPr>
-      <w:r>
-        <w:rPr>
-          <w:rFonts w:hint="default"/>
-          <w:lang w:val="cs-CZ"/>
+        </w:rPr>
+      </w:pPr>
+      <w:r>
+        <w:rPr>
+          <w:rFonts w:hint="default"/>
+          <w:lang w:val="en-US"/>
         </w:rPr>
         <w:tab/>
-        <w:t/>
-      </w:r>
-      <w:r>
-        <w:rPr>
-          <w:rFonts w:hint="default"/>
-          <w:lang w:val="cs-CZ"/>
-        </w:rPr>
-        <w:tab/>
-        <w:t>Index</w:t>
+      </w:r>
+      <w:r>
+        <w:rPr>
+          <w:rFonts w:hint="default"/>
+          <w:lang w:val="en-US"/>
+        </w:rPr>
+        <w:t>Fragment</w:t>
       </w:r>
     </w:p>
     <w:p>
@@ -1529,18 +1506,16 @@
       <w:r>
         <w:rPr>
           <w:rFonts w:hint="default"/>
-          <w:lang w:val="cs-CZ"/>
+          <w:lang w:val="en-US"/>
         </w:rPr>
         <w:tab/>
-        <w:t/>
-      </w:r>
-      <w:r>
-        <w:rPr>
-          <w:rFonts w:hint="default"/>
-          <w:lang w:val="cs-CZ"/>
-        </w:rPr>
-        <w:tab/>
-        <w:t>Typ</w:t>
+      </w:r>
+      <w:r>
+        <w:rPr>
+          <w:rFonts w:hint="default"/>
+          <w:lang w:val="cs-CZ"/>
+        </w:rPr>
+        <w:t>Ukládání dat</w:t>
       </w:r>
     </w:p>
     <w:p>
@@ -1575,7 +1550,6 @@
           <w:lang w:val="cs-CZ"/>
         </w:rPr>
         <w:tab/>
-        <w:t/>
       </w:r>
       <w:r>
         <w:rPr>
@@ -1583,7 +1557,13 @@
           <w:lang w:val="cs-CZ"/>
         </w:rPr>
         <w:tab/>
-        <w:t>Dokument</w:t>
+      </w:r>
+      <w:r>
+        <w:rPr>
+          <w:rFonts w:hint="default"/>
+          <w:lang w:val="cs-CZ"/>
+        </w:rPr>
+        <w:t>Index</w:t>
       </w:r>
     </w:p>
     <w:p>
@@ -1618,7 +1598,6 @@
           <w:lang w:val="cs-CZ"/>
         </w:rPr>
         <w:tab/>
-        <w:t/>
       </w:r>
       <w:r>
         <w:rPr>
@@ -1626,7 +1605,13 @@
           <w:lang w:val="cs-CZ"/>
         </w:rPr>
         <w:tab/>
-        <w:t>Pole</w:t>
+      </w:r>
+      <w:r>
+        <w:rPr>
+          <w:rFonts w:hint="default"/>
+          <w:lang w:val="cs-CZ"/>
+        </w:rPr>
+        <w:t>Typ</w:t>
       </w:r>
     </w:p>
     <w:p>
@@ -1661,7 +1646,6 @@
           <w:lang w:val="cs-CZ"/>
         </w:rPr>
         <w:tab/>
-        <w:t/>
       </w:r>
       <w:r>
         <w:rPr>
@@ -1669,7 +1653,13 @@
           <w:lang w:val="cs-CZ"/>
         </w:rPr>
         <w:tab/>
-        <w:t>Token</w:t>
+      </w:r>
+      <w:r>
+        <w:rPr>
+          <w:rFonts w:hint="default"/>
+          <w:lang w:val="cs-CZ"/>
+        </w:rPr>
+        <w:t>Dokument</w:t>
       </w:r>
     </w:p>
     <w:p>
@@ -1704,7 +1694,20 @@
           <w:lang w:val="cs-CZ"/>
         </w:rPr>
         <w:tab/>
-        <w:t>Dotazování</w:t>
+      </w:r>
+      <w:r>
+        <w:rPr>
+          <w:rFonts w:hint="default"/>
+          <w:lang w:val="cs-CZ"/>
+        </w:rPr>
+        <w:tab/>
+      </w:r>
+      <w:r>
+        <w:rPr>
+          <w:rFonts w:hint="default"/>
+          <w:lang w:val="cs-CZ"/>
+        </w:rPr>
+        <w:t>Pole</w:t>
       </w:r>
     </w:p>
     <w:p>
@@ -1736,23 +1739,23 @@
       <w:r>
         <w:rPr>
           <w:rFonts w:hint="default"/>
-          <w:lang w:val="en-US"/>
+          <w:lang w:val="cs-CZ"/>
         </w:rPr>
         <w:tab/>
       </w:r>
       <w:r>
         <w:rPr>
           <w:rFonts w:hint="default"/>
-          <w:lang w:val="en-US"/>
-        </w:rPr>
-        <w:t>Komuniakc</w:t>
-      </w:r>
-      <w:r>
-        <w:rPr>
-          <w:rFonts w:hint="default"/>
-          <w:lang w:val="cs-CZ"/>
-        </w:rPr>
-        <w:t>e</w:t>
+          <w:lang w:val="cs-CZ"/>
+        </w:rPr>
+        <w:tab/>
+      </w:r>
+      <w:r>
+        <w:rPr>
+          <w:rFonts w:hint="default"/>
+          <w:lang w:val="cs-CZ"/>
+        </w:rPr>
+        <w:t>Token</w:t>
       </w:r>
     </w:p>
     <w:p>
@@ -1787,15 +1790,13 @@
           <w:lang w:val="cs-CZ"/>
         </w:rPr>
         <w:tab/>
-        <w:t/>
-      </w:r>
-      <w:r>
-        <w:rPr>
-          <w:rFonts w:hint="default"/>
-          <w:lang w:val="cs-CZ"/>
-        </w:rPr>
-        <w:tab/>
-        <w:t>JAVA API</w:t>
+      </w:r>
+      <w:r>
+        <w:rPr>
+          <w:rFonts w:hint="default"/>
+          <w:lang w:val="cs-CZ"/>
+        </w:rPr>
+        <w:t>Dotazování</w:t>
       </w:r>
     </w:p>
     <w:p>
@@ -1827,17 +1828,118 @@
       <w:r>
         <w:rPr>
           <w:rFonts w:hint="default"/>
-          <w:lang w:val="cs-CZ"/>
+          <w:lang w:val="en-US"/>
         </w:rPr>
         <w:tab/>
-        <w:t/>
-      </w:r>
+      </w:r>
+      <w:r>
+        <w:rPr>
+          <w:rFonts w:hint="default"/>
+          <w:lang w:val="en-US"/>
+        </w:rPr>
+        <w:t>Komuniakc</w:t>
+      </w:r>
+      <w:r>
+        <w:rPr>
+          <w:rFonts w:hint="default"/>
+          <w:lang w:val="cs-CZ"/>
+        </w:rPr>
+        <w:t>e</w:t>
+      </w:r>
+    </w:p>
+    <w:p>
+      <w:pPr>
+        <w:pStyle w:val="24"/>
+        <w:keepNext w:val="0"/>
+        <w:keepLines w:val="0"/>
+        <w:pageBreakBefore w:val="0"/>
+        <w:widowControl/>
+        <w:kinsoku/>
+        <w:wordWrap/>
+        <w:overflowPunct/>
+        <w:topLinePunct w:val="0"/>
+        <w:autoSpaceDE/>
+        <w:autoSpaceDN/>
+        <w:bidi w:val="0"/>
+        <w:adjustRightInd/>
+        <w:snapToGrid w:val="0"/>
+        <w:spacing w:before="0" w:after="160" w:line="135" w:lineRule="auto"/>
+        <w:ind w:left="0" w:leftChars="0" w:right="0" w:rightChars="0" w:firstLine="0" w:firstLineChars="0"/>
+        <w:jc w:val="left"/>
+        <w:textAlignment w:val="auto"/>
+        <w:outlineLvl w:val="9"/>
+        <w:rPr>
+          <w:rFonts w:hint="default"/>
+          <w:lang w:val="cs-CZ"/>
+        </w:rPr>
+      </w:pPr>
       <w:r>
         <w:rPr>
           <w:rFonts w:hint="default"/>
           <w:lang w:val="cs-CZ"/>
         </w:rPr>
         <w:tab/>
+      </w:r>
+      <w:r>
+        <w:rPr>
+          <w:rFonts w:hint="default"/>
+          <w:lang w:val="cs-CZ"/>
+        </w:rPr>
+        <w:tab/>
+      </w:r>
+      <w:r>
+        <w:rPr>
+          <w:rFonts w:hint="default"/>
+          <w:lang w:val="cs-CZ"/>
+        </w:rPr>
+        <w:t>JAVA API</w:t>
+      </w:r>
+    </w:p>
+    <w:p>
+      <w:pPr>
+        <w:pStyle w:val="24"/>
+        <w:keepNext w:val="0"/>
+        <w:keepLines w:val="0"/>
+        <w:pageBreakBefore w:val="0"/>
+        <w:widowControl/>
+        <w:kinsoku/>
+        <w:wordWrap/>
+        <w:overflowPunct/>
+        <w:topLinePunct w:val="0"/>
+        <w:autoSpaceDE/>
+        <w:autoSpaceDN/>
+        <w:bidi w:val="0"/>
+        <w:adjustRightInd/>
+        <w:snapToGrid w:val="0"/>
+        <w:spacing w:before="0" w:after="160" w:line="135" w:lineRule="auto"/>
+        <w:ind w:left="0" w:leftChars="0" w:right="0" w:rightChars="0" w:firstLine="0" w:firstLineChars="0"/>
+        <w:jc w:val="left"/>
+        <w:textAlignment w:val="auto"/>
+        <w:outlineLvl w:val="9"/>
+        <w:rPr>
+          <w:rFonts w:hint="default"/>
+          <w:lang w:val="cs-CZ"/>
+        </w:rPr>
+      </w:pPr>
+      <w:r>
+        <w:rPr>
+          <w:rFonts w:hint="default"/>
+          <w:lang w:val="cs-CZ"/>
+        </w:rPr>
+        <w:tab/>
+      </w:r>
+      <w:r>
+        <w:rPr>
+          <w:rFonts w:hint="default"/>
+          <w:lang w:val="cs-CZ"/>
+        </w:rPr>
+        <w:tab/>
+      </w:r>
+      <w:r>
+        <w:rPr>
+          <w:rFonts w:hint="default"/>
+          <w:lang w:val="cs-CZ"/>
+        </w:rPr>
         <w:t>Restful API</w:t>
       </w:r>
     </w:p>
@@ -2135,7 +2237,16 @@
           <w:rFonts w:hint="default"/>
           <w:lang w:val="cs-CZ"/>
         </w:rPr>
-        <w:t>TBD = Implementace a nasazení</w:t>
+        <w:t>TBD = Impleme</w:t>
+      </w:r>
+      <w:bookmarkStart w:id="0" w:name="_GoBack"/>
+      <w:bookmarkEnd w:id="0"/>
+      <w:r>
+        <w:rPr>
+          <w:rFonts w:hint="default"/>
+          <w:lang w:val="cs-CZ"/>
+        </w:rPr>
+        <w:t>ntace a nasazení</w:t>
       </w:r>
     </w:p>
     <w:p>
@@ -6761,6 +6872,7 @@
             <w:insideH w:val="none" w:color="auto" w:sz="0" w:space="0"/>
             <w:insideV w:val="none" w:color="auto" w:sz="0" w:space="0"/>
           </w:tblBorders>
+          <w:shd w:val="clear" w:color="auto" w:fill="auto"/>
           <w:tblLayout w:type="fixed"/>
           <w:tblCellMar>
             <w:top w:w="15" w:type="dxa"/>
@@ -7145,6 +7257,7 @@
             <w:insideH w:val="none" w:color="auto" w:sz="0" w:space="0"/>
             <w:insideV w:val="none" w:color="auto" w:sz="0" w:space="0"/>
           </w:tblBorders>
+          <w:shd w:val="clear" w:color="auto" w:fill="auto"/>
           <w:tblLayout w:type="fixed"/>
           <w:tblCellMar>
             <w:top w:w="15" w:type="dxa"/>
@@ -8032,7 +8145,6 @@
             <w:insideH w:val="none" w:color="auto" w:sz="0" w:space="0"/>
             <w:insideV w:val="none" w:color="auto" w:sz="0" w:space="0"/>
           </w:tblBorders>
-          <w:shd w:val="clear" w:color="auto" w:fill="auto"/>
           <w:tblLayout w:type="fixed"/>
           <w:tblCellMar>
             <w:top w:w="15" w:type="dxa"/>
@@ -8232,7 +8344,6 @@
             <w:insideH w:val="none" w:color="auto" w:sz="0" w:space="0"/>
             <w:insideV w:val="none" w:color="auto" w:sz="0" w:space="0"/>
           </w:tblBorders>
-          <w:shd w:val="clear" w:color="auto" w:fill="auto"/>
           <w:tblLayout w:type="fixed"/>
           <w:tblCellMar>
             <w:top w:w="15" w:type="dxa"/>
@@ -8723,7 +8834,6 @@
             <w:insideH w:val="none" w:color="auto" w:sz="0" w:space="0"/>
             <w:insideV w:val="none" w:color="auto" w:sz="0" w:space="0"/>
           </w:tblBorders>
-          <w:shd w:val="clear" w:color="auto" w:fill="auto"/>
           <w:tblLayout w:type="fixed"/>
           <w:tblCellMar>
             <w:top w:w="15" w:type="dxa"/>
@@ -8936,7 +9046,6 @@
             <w:insideH w:val="none" w:color="auto" w:sz="0" w:space="0"/>
             <w:insideV w:val="none" w:color="auto" w:sz="0" w:space="0"/>
           </w:tblBorders>
-          <w:shd w:val="clear" w:color="auto" w:fill="auto"/>
           <w:tblLayout w:type="fixed"/>
           <w:tblCellMar>
             <w:top w:w="15" w:type="dxa"/>

</xml_diff>